<commit_message>
Changes in Paxos explanation
</commit_message>
<xml_diff>
--- a/PaxosInDafny.docx
+++ b/PaxosInDafny.docx
@@ -7543,67 +7543,75 @@
         <w:rPr>
           <w:lang w:val="en-US"/>
         </w:rPr>
-        <w:t>To reduce the time between when a concept is introduced and it no longer being relevant</w:t>
-      </w:r>
-      <w:r>
-        <w:rPr>
-          <w:lang w:val="en-US"/>
-        </w:rPr>
-        <w:t>,</w:t>
-      </w:r>
-      <w:r>
-        <w:rPr>
-          <w:lang w:val="en-US"/>
-        </w:rPr>
-        <w:t xml:space="preserve"> and </w:t>
-      </w:r>
-      <w:r>
-        <w:rPr>
-          <w:lang w:val="en-US"/>
-        </w:rPr>
-        <w:t xml:space="preserve">to </w:t>
-      </w:r>
-      <w:r>
-        <w:rPr>
-          <w:lang w:val="en-US"/>
-        </w:rPr>
-        <w:t>avoid having to overload the reader</w:t>
-      </w:r>
-      <w:r>
-        <w:rPr>
-          <w:lang w:val="en-US"/>
-        </w:rPr>
-        <w:t>’</w:t>
-      </w:r>
-      <w:r>
-        <w:rPr>
-          <w:lang w:val="en-US"/>
-        </w:rPr>
-        <w:t xml:space="preserve">s short-term memory, I will introduce </w:t>
-      </w:r>
-      <w:r>
-        <w:rPr>
-          <w:lang w:val="en-US"/>
-        </w:rPr>
-        <w:t>concepts</w:t>
-      </w:r>
-      <w:r>
-        <w:rPr>
-          <w:lang w:val="en-US"/>
-        </w:rPr>
-        <w:t xml:space="preserve"> as th</w:t>
-      </w:r>
-      <w:r>
-        <w:rPr>
-          <w:lang w:val="en-US"/>
-        </w:rPr>
-        <w:t>ey are required and not unnecessarily modularize a system where a holistic perspective is crucial to its understanding.</w:t>
-      </w:r>
-      <w:r>
-        <w:rPr>
-          <w:lang w:val="en-US"/>
-        </w:rPr>
-        <w:t xml:space="preserve"> Also, not to deviate too much from Dafny’s validation syntax which we will explore later, </w:t>
+        <w:t xml:space="preserve">I will introduce concepts as they are required and not unnecessarily modularize a system where a holistic perspective is crucial to its understanding. </w:t>
+      </w:r>
+      <w:r>
+        <w:rPr>
+          <w:lang w:val="en-US"/>
+        </w:rPr>
+        <w:t>T</w:t>
+      </w:r>
+      <w:r>
+        <w:rPr>
+          <w:lang w:val="en-US"/>
+        </w:rPr>
+        <w:t>his is to</w:t>
+      </w:r>
+      <w:r>
+        <w:rPr>
+          <w:lang w:val="en-US"/>
+        </w:rPr>
+        <w:t xml:space="preserve"> reduce the time between when a concept is introduced and it no longer being relevant</w:t>
+      </w:r>
+      <w:r>
+        <w:rPr>
+          <w:lang w:val="en-US"/>
+        </w:rPr>
+        <w:t>.</w:t>
+      </w:r>
+      <w:r>
+        <w:rPr>
+          <w:lang w:val="en-US"/>
+        </w:rPr>
+        <w:t xml:space="preserve"> </w:t>
+      </w:r>
+      <w:r>
+        <w:rPr>
+          <w:lang w:val="en-US"/>
+        </w:rPr>
+        <w:t>Also,</w:t>
+      </w:r>
+      <w:r>
+        <w:rPr>
+          <w:lang w:val="en-US"/>
+        </w:rPr>
+        <w:t xml:space="preserve"> to</w:t>
+      </w:r>
+      <w:r>
+        <w:rPr>
+          <w:lang w:val="en-US"/>
+        </w:rPr>
+        <w:t xml:space="preserve"> stay somewhat aligned with</w:t>
+      </w:r>
+      <w:r>
+        <w:rPr>
+          <w:lang w:val="en-US"/>
+        </w:rPr>
+        <w:t xml:space="preserve"> </w:t>
+      </w:r>
+      <w:proofErr w:type="spellStart"/>
+      <w:r>
+        <w:rPr>
+          <w:lang w:val="en-US"/>
+        </w:rPr>
+        <w:t>Dafny’s</w:t>
+      </w:r>
+      <w:proofErr w:type="spellEnd"/>
+      <w:r>
+        <w:rPr>
+          <w:lang w:val="en-US"/>
+        </w:rPr>
+        <w:t xml:space="preserve"> validation syntax which we will explore later, </w:t>
       </w:r>
       <w:r>
         <w:rPr>
@@ -7737,115 +7745,43 @@
         <w:rPr>
           <w:lang w:val="en-US"/>
         </w:rPr>
-        <w:t xml:space="preserve">In communication amongst each role, two variables are exchanged; Round and value. </w:t>
-      </w:r>
-      <w:r>
-        <w:rPr>
-          <w:lang w:val="en-US"/>
-        </w:rPr>
-        <w:t>Round is an integer and value is any type or object that we would like to achieve consensus about.</w:t>
-      </w:r>
-    </w:p>
-    <w:p>
-      <w:pPr>
-        <w:rPr>
-          <w:lang w:val="en-US"/>
-        </w:rPr>
-      </w:pPr>
-      <w:r>
-        <w:rPr>
-          <w:lang w:val="en-US"/>
-        </w:rPr>
-        <w:t xml:space="preserve">Starting an instance, </w:t>
-      </w:r>
-      <w:r>
-        <w:rPr>
-          <w:lang w:val="en-US"/>
-        </w:rPr>
-        <w:t>a</w:t>
-      </w:r>
-      <w:r>
-        <w:rPr>
-          <w:lang w:val="en-US"/>
-        </w:rPr>
-        <w:t xml:space="preserve"> proposer picks a round and value it intends to issue. Then…</w:t>
-      </w:r>
-    </w:p>
-    <w:p>
-      <w:pPr>
-        <w:jc w:val="center"/>
-        <w:rPr>
-          <w:b/>
-          <w:lang w:val="en-US"/>
-        </w:rPr>
-      </w:pPr>
-      <w:r>
-        <w:rPr>
-          <w:b/>
-          <w:lang w:val="en-US"/>
-        </w:rPr>
-        <w:t>Proposer broadcasts a Prepare message to all Acceptors</w:t>
-      </w:r>
-    </w:p>
-    <w:p>
-      <w:pPr>
-        <w:rPr>
-          <w:lang w:val="en-US"/>
-        </w:rPr>
-      </w:pPr>
-      <w:r>
-        <w:rPr>
-          <w:lang w:val="en-US"/>
-        </w:rPr>
-        <w:t>The receiving acceptor’s job is</w:t>
-      </w:r>
-      <w:r>
-        <w:rPr>
-          <w:lang w:val="en-US"/>
-        </w:rPr>
-        <w:t xml:space="preserve"> now</w:t>
-      </w:r>
-      <w:r>
-        <w:rPr>
-          <w:lang w:val="en-US"/>
-        </w:rPr>
-        <w:t xml:space="preserve"> to inform the proposer of a </w:t>
-      </w:r>
-      <w:r>
-        <w:rPr>
-          <w:lang w:val="en-US"/>
-        </w:rPr>
-        <w:t>previous</w:t>
-      </w:r>
-      <w:r>
-        <w:rPr>
-          <w:lang w:val="en-US"/>
-        </w:rPr>
-        <w:t>ly</w:t>
-      </w:r>
-      <w:r>
-        <w:rPr>
-          <w:lang w:val="en-US"/>
-        </w:rPr>
-        <w:t xml:space="preserve"> accepted round </w:t>
-      </w:r>
-      <w:r>
-        <w:rPr>
-          <w:lang w:val="en-US"/>
-        </w:rPr>
-        <w:t>and value, if any</w:t>
-      </w:r>
-      <w:r>
-        <w:rPr>
-          <w:lang w:val="en-US"/>
-        </w:rPr>
-        <w:t>,</w:t>
-      </w:r>
-      <w:r>
-        <w:rPr>
-          <w:lang w:val="en-US"/>
-        </w:rPr>
-        <w:t xml:space="preserve"> and promise to</w:t>
+        <w:t xml:space="preserve">In communication amongst each </w:t>
+      </w:r>
+      <w:r>
+        <w:rPr>
+          <w:lang w:val="en-US"/>
+        </w:rPr>
+        <w:t>agent</w:t>
+      </w:r>
+      <w:r>
+        <w:rPr>
+          <w:lang w:val="en-US"/>
+        </w:rPr>
+        <w:t xml:space="preserve">, two variables are exchanged; Round and value. </w:t>
+      </w:r>
+      <w:r>
+        <w:rPr>
+          <w:lang w:val="en-US"/>
+        </w:rPr>
+        <w:t>Round is a unique</w:t>
+      </w:r>
+      <w:r>
+        <w:rPr>
+          <w:lang w:val="en-US"/>
+        </w:rPr>
+        <w:t xml:space="preserve"> integer</w:t>
+      </w:r>
+      <w:r>
+        <w:rPr>
+          <w:lang w:val="en-US"/>
+        </w:rPr>
+        <w:t xml:space="preserve"> that can be considered an identification of a specific proposal</w:t>
+      </w:r>
+      <w:r>
+        <w:rPr>
+          <w:lang w:val="en-US"/>
+        </w:rPr>
+        <w:t xml:space="preserve"> and value is any type or object that we would like to achieve consensus about.</w:t>
       </w:r>
       <w:r>
         <w:rPr>
@@ -7857,49 +7793,7 @@
         <w:rPr>
           <w:lang w:val="en-US"/>
         </w:rPr>
-        <w:t xml:space="preserve">ignore </w:t>
-      </w:r>
-      <w:r>
-        <w:rPr>
-          <w:lang w:val="en-US"/>
-        </w:rPr>
-        <w:t xml:space="preserve">any message with round less than </w:t>
-      </w:r>
-      <w:r>
-        <w:rPr>
-          <w:lang w:val="en-US"/>
-        </w:rPr>
-        <w:t>that provided by the proposer</w:t>
-      </w:r>
-      <w:r>
-        <w:rPr>
-          <w:lang w:val="en-US"/>
-        </w:rPr>
-        <w:t>.</w:t>
-      </w:r>
-      <w:r>
-        <w:rPr>
-          <w:lang w:val="en-US"/>
-        </w:rPr>
-        <w:t xml:space="preserve"> </w:t>
-      </w:r>
-      <w:r>
-        <w:rPr>
-          <w:lang w:val="en-US"/>
-        </w:rPr>
-        <w:t>Let’s phrase that as a re</w:t>
-      </w:r>
-      <w:r>
-        <w:rPr>
-          <w:lang w:val="en-US"/>
-        </w:rPr>
-        <w:t>striction</w:t>
-      </w:r>
-      <w:r>
-        <w:rPr>
-          <w:lang w:val="en-US"/>
-        </w:rPr>
-        <w:t>.</w:t>
+        <w:t>Our first important restriction becomes…</w:t>
       </w:r>
     </w:p>
     <w:p>
@@ -7917,98 +7811,86 @@
         <w:rPr>
           <w:lang w:val="en-US"/>
         </w:rPr>
-        <w:t xml:space="preserve">An acceptor will </w:t>
-      </w:r>
-      <w:r>
-        <w:rPr>
-          <w:lang w:val="en-US"/>
-        </w:rPr>
-        <w:t>ignore a message where</w:t>
-      </w:r>
-      <w:r>
-        <w:rPr>
-          <w:lang w:val="en-US"/>
-        </w:rPr>
-        <w:t xml:space="preserve"> provided round is less than promised round</w:t>
-      </w:r>
-    </w:p>
-    <w:p>
-      <w:pPr>
-        <w:rPr>
-          <w:lang w:val="en-US"/>
-        </w:rPr>
-      </w:pPr>
-      <w:r>
-        <w:rPr>
-          <w:lang w:val="en-US"/>
-        </w:rPr>
-        <w:t xml:space="preserve">Do note that a promise does not imply acceptance, and they should not be confused with one another. </w:t>
-      </w:r>
-      <w:r>
-        <w:rPr>
-          <w:lang w:val="en-US"/>
-        </w:rPr>
-        <w:t xml:space="preserve">We will be asked to accept a round and value at a later point. </w:t>
-      </w:r>
-      <w:r>
-        <w:rPr>
-          <w:lang w:val="en-US"/>
-        </w:rPr>
-        <w:t>Given that no earlie</w:t>
-      </w:r>
-      <w:r>
-        <w:rPr>
-          <w:lang w:val="en-US"/>
-        </w:rPr>
-        <w:t>r promises of a higher round have</w:t>
-      </w:r>
-      <w:r>
-        <w:rPr>
-          <w:lang w:val="en-US"/>
-        </w:rPr>
-        <w:t xml:space="preserve"> been made</w:t>
-      </w:r>
-      <w:r>
-        <w:rPr>
-          <w:lang w:val="en-US"/>
-        </w:rPr>
-        <w:t>…</w:t>
-      </w:r>
-    </w:p>
-    <w:p>
-      <w:pPr>
-        <w:jc w:val="center"/>
-        <w:rPr>
-          <w:b/>
-          <w:lang w:val="en-US"/>
-        </w:rPr>
-      </w:pPr>
-      <w:r>
-        <w:rPr>
-          <w:b/>
-          <w:lang w:val="en-US"/>
-        </w:rPr>
-        <w:t xml:space="preserve">Acceptor answers Proposer with a Promise </w:t>
-      </w:r>
-      <w:r>
-        <w:rPr>
-          <w:b/>
-          <w:lang w:val="en-US"/>
-        </w:rPr>
-        <w:t>message</w:t>
-      </w:r>
-    </w:p>
-    <w:p>
-      <w:pPr>
-        <w:rPr>
-          <w:lang w:val="en-US"/>
-        </w:rPr>
-      </w:pPr>
-      <w:r>
-        <w:rPr>
-          <w:lang w:val="en-US"/>
-        </w:rPr>
-        <w:t>We can on the basis of our first restriction say for the proposer…</w:t>
+        <w:t xml:space="preserve">All </w:t>
+      </w:r>
+      <w:r>
+        <w:rPr>
+          <w:lang w:val="en-US"/>
+        </w:rPr>
+        <w:t xml:space="preserve">proposers </w:t>
+      </w:r>
+      <w:r>
+        <w:rPr>
+          <w:lang w:val="en-US"/>
+        </w:rPr>
+        <w:t>starts with</w:t>
+      </w:r>
+      <w:r>
+        <w:rPr>
+          <w:lang w:val="en-US"/>
+        </w:rPr>
+        <w:t xml:space="preserve"> unique rounds</w:t>
+      </w:r>
+    </w:p>
+    <w:p>
+      <w:pPr>
+        <w:rPr>
+          <w:lang w:val="en-US"/>
+        </w:rPr>
+      </w:pPr>
+      <w:r>
+        <w:rPr>
+          <w:lang w:val="en-US"/>
+        </w:rPr>
+        <w:t>Because a unique round means that</w:t>
+      </w:r>
+      <w:r>
+        <w:rPr>
+          <w:lang w:val="en-US"/>
+        </w:rPr>
+        <w:t xml:space="preserve"> we know</w:t>
+      </w:r>
+      <w:r>
+        <w:rPr>
+          <w:lang w:val="en-US"/>
+        </w:rPr>
+        <w:t xml:space="preserve"> </w:t>
+      </w:r>
+      <w:r>
+        <w:rPr>
+          <w:lang w:val="en-US"/>
+        </w:rPr>
+        <w:t>its</w:t>
+      </w:r>
+      <w:r>
+        <w:rPr>
+          <w:lang w:val="en-US"/>
+        </w:rPr>
+        <w:t xml:space="preserve"> corresponding value come</w:t>
+      </w:r>
+      <w:r>
+        <w:rPr>
+          <w:lang w:val="en-US"/>
+        </w:rPr>
+        <w:t>s</w:t>
+      </w:r>
+      <w:r>
+        <w:rPr>
+          <w:lang w:val="en-US"/>
+        </w:rPr>
+        <w:t xml:space="preserve"> from the same proposer</w:t>
+      </w:r>
+      <w:r>
+        <w:rPr>
+          <w:lang w:val="en-US"/>
+        </w:rPr>
+        <w:t>,</w:t>
+      </w:r>
+      <w:r>
+        <w:rPr>
+          <w:lang w:val="en-US"/>
+        </w:rPr>
+        <w:t xml:space="preserve"> we can guarantee that…</w:t>
       </w:r>
     </w:p>
     <w:p>
@@ -8026,38 +7908,311 @@
         <w:rPr>
           <w:lang w:val="en-US"/>
         </w:rPr>
-        <w:t>All encountered accepted rounds, if any, will be less than our proposed round</w:t>
-      </w:r>
-    </w:p>
-    <w:p>
-      <w:pPr>
-        <w:rPr>
-          <w:lang w:val="en-US"/>
-        </w:rPr>
-      </w:pPr>
-      <w:r>
-        <w:rPr>
-          <w:lang w:val="en-US"/>
-        </w:rPr>
-        <w:t xml:space="preserve">At </w:t>
-      </w:r>
-      <w:r>
-        <w:rPr>
-          <w:lang w:val="en-US"/>
-        </w:rPr>
-        <w:t xml:space="preserve">this point we need to introduce a few </w:t>
-      </w:r>
-      <w:r>
-        <w:rPr>
-          <w:lang w:val="en-US"/>
-        </w:rPr>
-        <w:t xml:space="preserve">more </w:t>
-      </w:r>
-      <w:r>
-        <w:rPr>
-          <w:lang w:val="en-US"/>
-        </w:rPr>
-        <w:t>restrictions.</w:t>
+        <w:t>Where we find</w:t>
+      </w:r>
+      <w:r>
+        <w:rPr>
+          <w:lang w:val="en-US"/>
+        </w:rPr>
+        <w:t xml:space="preserve"> equal round</w:t>
+      </w:r>
+      <w:r>
+        <w:rPr>
+          <w:lang w:val="en-US"/>
+        </w:rPr>
+        <w:t>s we</w:t>
+      </w:r>
+      <w:r>
+        <w:rPr>
+          <w:lang w:val="en-US"/>
+        </w:rPr>
+        <w:t xml:space="preserve"> also have equal</w:t>
+      </w:r>
+      <w:r>
+        <w:rPr>
+          <w:lang w:val="en-US"/>
+        </w:rPr>
+        <w:t xml:space="preserve"> </w:t>
+      </w:r>
+      <w:r>
+        <w:rPr>
+          <w:lang w:val="en-US"/>
+        </w:rPr>
+        <w:t>value</w:t>
+      </w:r>
+      <w:r>
+        <w:rPr>
+          <w:lang w:val="en-US"/>
+        </w:rPr>
+        <w:t>s</w:t>
+      </w:r>
+    </w:p>
+    <w:p>
+      <w:pPr>
+        <w:rPr>
+          <w:lang w:val="en-US"/>
+        </w:rPr>
+      </w:pPr>
+      <w:r>
+        <w:rPr>
+          <w:lang w:val="en-US"/>
+        </w:rPr>
+        <w:t>Starting an instance</w:t>
+      </w:r>
+      <w:r>
+        <w:rPr>
+          <w:lang w:val="en-US"/>
+        </w:rPr>
+        <w:t xml:space="preserve"> of Paxos</w:t>
+      </w:r>
+      <w:r>
+        <w:rPr>
+          <w:lang w:val="en-US"/>
+        </w:rPr>
+        <w:t xml:space="preserve">, </w:t>
+      </w:r>
+      <w:r>
+        <w:rPr>
+          <w:lang w:val="en-US"/>
+        </w:rPr>
+        <w:t>a</w:t>
+      </w:r>
+      <w:r>
+        <w:rPr>
+          <w:lang w:val="en-US"/>
+        </w:rPr>
+        <w:t xml:space="preserve"> proposer picks a round and </w:t>
+      </w:r>
+      <w:r>
+        <w:rPr>
+          <w:lang w:val="en-US"/>
+        </w:rPr>
+        <w:t xml:space="preserve">the </w:t>
+      </w:r>
+      <w:r>
+        <w:rPr>
+          <w:lang w:val="en-US"/>
+        </w:rPr>
+        <w:t xml:space="preserve">value it intends to issue. </w:t>
+      </w:r>
+      <w:r>
+        <w:rPr>
+          <w:lang w:val="en-US"/>
+        </w:rPr>
+        <w:t xml:space="preserve">The round might be the agents unique ID or a previously agreed upon starting number. </w:t>
+      </w:r>
+      <w:r>
+        <w:rPr>
+          <w:lang w:val="en-US"/>
+        </w:rPr>
+        <w:t xml:space="preserve">The value might be a reference to a task to perform from a queue. </w:t>
+      </w:r>
+      <w:r>
+        <w:rPr>
+          <w:lang w:val="en-US"/>
+        </w:rPr>
+        <w:t>Then</w:t>
+      </w:r>
+      <w:r>
+        <w:rPr>
+          <w:lang w:val="en-US"/>
+        </w:rPr>
+        <w:t>, with that data attached</w:t>
+      </w:r>
+      <w:r>
+        <w:rPr>
+          <w:lang w:val="en-US"/>
+        </w:rPr>
+        <w:t>…</w:t>
+      </w:r>
+    </w:p>
+    <w:p>
+      <w:pPr>
+        <w:jc w:val="center"/>
+        <w:rPr>
+          <w:b/>
+          <w:lang w:val="en-US"/>
+        </w:rPr>
+      </w:pPr>
+      <w:r>
+        <w:rPr>
+          <w:b/>
+          <w:lang w:val="en-US"/>
+        </w:rPr>
+        <w:t xml:space="preserve">Proposer broadcasts a </w:t>
+      </w:r>
+      <w:r>
+        <w:rPr>
+          <w:b/>
+          <w:lang w:val="en-US"/>
+        </w:rPr>
+        <w:t>“</w:t>
+      </w:r>
+      <w:r>
+        <w:rPr>
+          <w:b/>
+          <w:lang w:val="en-US"/>
+        </w:rPr>
+        <w:t>Prepare</w:t>
+      </w:r>
+      <w:r>
+        <w:rPr>
+          <w:b/>
+          <w:lang w:val="en-US"/>
+        </w:rPr>
+        <w:t>”</w:t>
+      </w:r>
+      <w:r>
+        <w:rPr>
+          <w:b/>
+          <w:lang w:val="en-US"/>
+        </w:rPr>
+        <w:t xml:space="preserve"> message to all Acceptors</w:t>
+      </w:r>
+    </w:p>
+    <w:p>
+      <w:pPr>
+        <w:rPr>
+          <w:lang w:val="en-US"/>
+        </w:rPr>
+      </w:pPr>
+      <w:r>
+        <w:rPr>
+          <w:lang w:val="en-US"/>
+        </w:rPr>
+        <w:t xml:space="preserve">Acceptors are completely independent of each other. </w:t>
+      </w:r>
+      <w:r>
+        <w:rPr>
+          <w:lang w:val="en-US"/>
+        </w:rPr>
+        <w:t>The receiving acceptor’s job is</w:t>
+      </w:r>
+      <w:r>
+        <w:rPr>
+          <w:lang w:val="en-US"/>
+        </w:rPr>
+        <w:t xml:space="preserve"> now</w:t>
+      </w:r>
+      <w:r>
+        <w:rPr>
+          <w:lang w:val="en-US"/>
+        </w:rPr>
+        <w:t xml:space="preserve"> to inform the proposer of a </w:t>
+      </w:r>
+      <w:r>
+        <w:rPr>
+          <w:lang w:val="en-US"/>
+        </w:rPr>
+        <w:t>previous</w:t>
+      </w:r>
+      <w:r>
+        <w:rPr>
+          <w:lang w:val="en-US"/>
+        </w:rPr>
+        <w:t>ly</w:t>
+      </w:r>
+      <w:r>
+        <w:rPr>
+          <w:lang w:val="en-US"/>
+        </w:rPr>
+        <w:t xml:space="preserve"> accepted round </w:t>
+      </w:r>
+      <w:r>
+        <w:rPr>
+          <w:lang w:val="en-US"/>
+        </w:rPr>
+        <w:t>and value, if any</w:t>
+      </w:r>
+      <w:r>
+        <w:rPr>
+          <w:lang w:val="en-US"/>
+        </w:rPr>
+        <w:t>,</w:t>
+      </w:r>
+      <w:r>
+        <w:rPr>
+          <w:lang w:val="en-US"/>
+        </w:rPr>
+        <w:t xml:space="preserve"> and promise to</w:t>
+      </w:r>
+      <w:r>
+        <w:rPr>
+          <w:lang w:val="en-US"/>
+        </w:rPr>
+        <w:t xml:space="preserve"> </w:t>
+      </w:r>
+      <w:r>
+        <w:rPr>
+          <w:lang w:val="en-US"/>
+        </w:rPr>
+        <w:t xml:space="preserve">ignore </w:t>
+      </w:r>
+      <w:r>
+        <w:rPr>
+          <w:lang w:val="en-US"/>
+        </w:rPr>
+        <w:t xml:space="preserve">any </w:t>
+      </w:r>
+      <w:r>
+        <w:rPr>
+          <w:lang w:val="en-US"/>
+        </w:rPr>
+        <w:t xml:space="preserve">future </w:t>
+      </w:r>
+      <w:r>
+        <w:rPr>
+          <w:lang w:val="en-US"/>
+        </w:rPr>
+        <w:t>message</w:t>
+      </w:r>
+      <w:r>
+        <w:rPr>
+          <w:lang w:val="en-US"/>
+        </w:rPr>
+        <w:t>s</w:t>
+      </w:r>
+      <w:r>
+        <w:rPr>
+          <w:lang w:val="en-US"/>
+        </w:rPr>
+        <w:t xml:space="preserve"> with round less than </w:t>
+      </w:r>
+      <w:r>
+        <w:rPr>
+          <w:lang w:val="en-US"/>
+        </w:rPr>
+        <w:t>that provided by the proposer</w:t>
+      </w:r>
+      <w:r>
+        <w:rPr>
+          <w:lang w:val="en-US"/>
+        </w:rPr>
+        <w:t>.</w:t>
+      </w:r>
+      <w:r>
+        <w:rPr>
+          <w:lang w:val="en-US"/>
+        </w:rPr>
+        <w:t xml:space="preserve"> </w:t>
+      </w:r>
+      <w:r>
+        <w:rPr>
+          <w:lang w:val="en-US"/>
+        </w:rPr>
+        <w:t>Let’s phrase that as a re</w:t>
+      </w:r>
+      <w:r>
+        <w:rPr>
+          <w:lang w:val="en-US"/>
+        </w:rPr>
+        <w:t>striction</w:t>
+      </w:r>
+      <w:r>
+        <w:rPr>
+          <w:lang w:val="en-US"/>
+        </w:rPr>
+        <w:t>.</w:t>
       </w:r>
     </w:p>
     <w:p>
@@ -8075,69 +8230,177 @@
         <w:rPr>
           <w:lang w:val="en-US"/>
         </w:rPr>
-        <w:t xml:space="preserve">All </w:t>
-      </w:r>
-      <w:r>
-        <w:rPr>
-          <w:lang w:val="en-US"/>
-        </w:rPr>
-        <w:t xml:space="preserve">proposers </w:t>
-      </w:r>
-      <w:r>
-        <w:rPr>
-          <w:lang w:val="en-US"/>
-        </w:rPr>
-        <w:t>starts with</w:t>
-      </w:r>
-      <w:r>
-        <w:rPr>
-          <w:lang w:val="en-US"/>
-        </w:rPr>
-        <w:t xml:space="preserve"> unique rounds</w:t>
-      </w:r>
-    </w:p>
-    <w:p>
-      <w:pPr>
-        <w:rPr>
-          <w:lang w:val="en-US"/>
-        </w:rPr>
-      </w:pPr>
-      <w:r>
-        <w:rPr>
-          <w:lang w:val="en-US"/>
-        </w:rPr>
-        <w:t xml:space="preserve">Because a unique round means that </w:t>
-      </w:r>
-      <w:r>
-        <w:rPr>
-          <w:lang w:val="en-US"/>
-        </w:rPr>
-        <w:t>its</w:t>
-      </w:r>
-      <w:r>
-        <w:rPr>
-          <w:lang w:val="en-US"/>
-        </w:rPr>
-        <w:t xml:space="preserve"> corresponding value will come from the same proposer</w:t>
-      </w:r>
-      <w:r>
-        <w:rPr>
-          <w:lang w:val="en-US"/>
-        </w:rPr>
-        <w:t>,</w:t>
-      </w:r>
-      <w:r>
-        <w:rPr>
+        <w:t xml:space="preserve">An acceptor will </w:t>
+      </w:r>
+      <w:r>
+        <w:rPr>
+          <w:lang w:val="en-US"/>
+        </w:rPr>
+        <w:t>ignore a message where</w:t>
+      </w:r>
+      <w:r>
+        <w:rPr>
+          <w:lang w:val="en-US"/>
+        </w:rPr>
+        <w:t xml:space="preserve"> provided round is less than promised round</w:t>
+      </w:r>
+    </w:p>
+    <w:p>
+      <w:pPr>
+        <w:rPr>
+          <w:lang w:val="en-US"/>
+        </w:rPr>
+      </w:pPr>
+      <w:r>
+        <w:rPr>
+          <w:lang w:val="en-US"/>
+        </w:rPr>
+        <w:t xml:space="preserve">Do note that a promise does not imply acceptance, and they should not be confused with one another. </w:t>
+      </w:r>
+      <w:r>
+        <w:rPr>
+          <w:lang w:val="en-US"/>
+        </w:rPr>
+        <w:t xml:space="preserve">We will be asked to accept a round and value at a later point. </w:t>
+      </w:r>
+      <w:r>
+        <w:rPr>
+          <w:lang w:val="en-US"/>
+        </w:rPr>
+        <w:t>If</w:t>
+      </w:r>
+      <w:r>
+        <w:rPr>
+          <w:lang w:val="en-US"/>
+        </w:rPr>
+        <w:t xml:space="preserve"> no earlie</w:t>
+      </w:r>
+      <w:r>
+        <w:rPr>
+          <w:lang w:val="en-US"/>
+        </w:rPr>
+        <w:t>r promise</w:t>
+      </w:r>
+      <w:r>
+        <w:rPr>
+          <w:lang w:val="en-US"/>
+        </w:rPr>
+        <w:t xml:space="preserve"> of a</w:t>
+      </w:r>
+      <w:r>
+        <w:rPr>
+          <w:lang w:val="en-US"/>
+        </w:rPr>
+        <w:t xml:space="preserve"> higher round has</w:t>
+      </w:r>
+      <w:r>
+        <w:rPr>
+          <w:lang w:val="en-US"/>
+        </w:rPr>
+        <w:t xml:space="preserve"> been made</w:t>
+      </w:r>
+      <w:r>
+        <w:rPr>
+          <w:lang w:val="en-US"/>
+        </w:rPr>
+        <w:t>…</w:t>
+      </w:r>
+    </w:p>
+    <w:p>
+      <w:pPr>
+        <w:jc w:val="center"/>
+        <w:rPr>
+          <w:b/>
+          <w:lang w:val="en-US"/>
+        </w:rPr>
+      </w:pPr>
+      <w:r>
+        <w:rPr>
+          <w:b/>
+          <w:lang w:val="en-US"/>
+        </w:rPr>
+        <w:t xml:space="preserve">Acceptor answers Proposer with a </w:t>
+      </w:r>
+      <w:r>
+        <w:rPr>
+          <w:b/>
+          <w:lang w:val="en-US"/>
+        </w:rPr>
+        <w:t>“</w:t>
+      </w:r>
+      <w:r>
+        <w:rPr>
+          <w:b/>
+          <w:lang w:val="en-US"/>
+        </w:rPr>
+        <w:t>Promise</w:t>
+      </w:r>
+      <w:r>
+        <w:rPr>
+          <w:b/>
+          <w:lang w:val="en-US"/>
+        </w:rPr>
+        <w:t>”</w:t>
+      </w:r>
+      <w:r>
+        <w:rPr>
+          <w:b/>
           <w:lang w:val="en-US"/>
         </w:rPr>
         <w:t xml:space="preserve"> </w:t>
       </w:r>
       <w:r>
         <w:rPr>
-          <w:lang w:val="en-US"/>
-        </w:rPr>
-        <w:t>we can now guarantee that…</w:t>
-      </w:r>
+          <w:b/>
+          <w:lang w:val="en-US"/>
+        </w:rPr>
+        <w:t>message</w:t>
+      </w:r>
+    </w:p>
+    <w:p>
+      <w:pPr>
+        <w:rPr>
+          <w:lang w:val="en-US"/>
+        </w:rPr>
+      </w:pPr>
+      <w:r>
+        <w:rPr>
+          <w:lang w:val="en-US"/>
+        </w:rPr>
+        <w:t xml:space="preserve">If, however, an acceptor has promised a higher round, we will never hear from it. </w:t>
+      </w:r>
+      <w:r>
+        <w:rPr>
+          <w:lang w:val="en-US"/>
+        </w:rPr>
+        <w:t xml:space="preserve">We can on the basis of our </w:t>
+      </w:r>
+      <w:r>
+        <w:rPr>
+          <w:lang w:val="en-US"/>
+        </w:rPr>
+        <w:t>above</w:t>
+      </w:r>
+      <w:r>
+        <w:rPr>
+          <w:lang w:val="en-US"/>
+        </w:rPr>
+        <w:t xml:space="preserve"> restriction </w:t>
+      </w:r>
+      <w:r>
+        <w:rPr>
+          <w:lang w:val="en-US"/>
+        </w:rPr>
+        <w:t xml:space="preserve">thus </w:t>
+      </w:r>
+      <w:r>
+        <w:rPr>
+          <w:lang w:val="en-US"/>
+        </w:rPr>
+        <w:t>say for the proposer…</w:t>
+      </w:r>
+      <w:bookmarkStart w:id="0" w:name="_GoBack"/>
+      <w:bookmarkEnd w:id="0"/>
     </w:p>
     <w:p>
       <w:pPr>
@@ -8154,44 +8417,56 @@
         <w:rPr>
           <w:lang w:val="en-US"/>
         </w:rPr>
-        <w:t xml:space="preserve">All acceptors with </w:t>
-      </w:r>
-      <w:r>
-        <w:rPr>
-          <w:lang w:val="en-US"/>
-        </w:rPr>
-        <w:t xml:space="preserve">equal </w:t>
-      </w:r>
-      <w:r>
-        <w:rPr>
-          <w:lang w:val="en-US"/>
-        </w:rPr>
-        <w:t>accepted round also have equal</w:t>
-      </w:r>
-      <w:r>
-        <w:rPr>
-          <w:lang w:val="en-US"/>
-        </w:rPr>
-        <w:t xml:space="preserve"> accepted</w:t>
-      </w:r>
-      <w:r>
-        <w:rPr>
-          <w:lang w:val="en-US"/>
-        </w:rPr>
-        <w:t xml:space="preserve"> value</w:t>
-      </w:r>
-    </w:p>
-    <w:p>
-      <w:pPr>
-        <w:rPr>
-          <w:lang w:val="en-US"/>
-        </w:rPr>
-      </w:pPr>
-      <w:r>
-        <w:rPr>
-          <w:lang w:val="en-US"/>
-        </w:rPr>
-        <w:t>Furthermore</w:t>
+        <w:t xml:space="preserve">All encountered accepted rounds, if any, will be less than our </w:t>
+      </w:r>
+      <w:r>
+        <w:rPr>
+          <w:lang w:val="en-US"/>
+        </w:rPr>
+        <w:t>issued</w:t>
+      </w:r>
+      <w:r>
+        <w:rPr>
+          <w:lang w:val="en-US"/>
+        </w:rPr>
+        <w:t xml:space="preserve"> round</w:t>
+      </w:r>
+    </w:p>
+    <w:p>
+      <w:pPr>
+        <w:rPr>
+          <w:lang w:val="en-US"/>
+        </w:rPr>
+      </w:pPr>
+      <w:r>
+        <w:rPr>
+          <w:lang w:val="en-US"/>
+        </w:rPr>
+        <w:t xml:space="preserve">They cannot be equal since we are using a unique number. </w:t>
+      </w:r>
+      <w:r>
+        <w:rPr>
+          <w:lang w:val="en-US"/>
+        </w:rPr>
+        <w:t xml:space="preserve">At </w:t>
+      </w:r>
+      <w:r>
+        <w:rPr>
+          <w:lang w:val="en-US"/>
+        </w:rPr>
+        <w:t xml:space="preserve">this point we need to introduce </w:t>
+      </w:r>
+      <w:r>
+        <w:rPr>
+          <w:lang w:val="en-US"/>
+        </w:rPr>
+        <w:t>another restriction</w:t>
+      </w:r>
+      <w:r>
+        <w:rPr>
+          <w:lang w:val="en-US"/>
+        </w:rPr>
+        <w:t>.</w:t>
       </w:r>
     </w:p>
     <w:p>
@@ -8252,7 +8527,31 @@
         <w:rPr>
           <w:lang w:val="en-US"/>
         </w:rPr>
-        <w:t xml:space="preserve">An acceptor having accepted a round then implies that the majority of all acceptors were prepared for that round. </w:t>
+        <w:t>An</w:t>
+      </w:r>
+      <w:r>
+        <w:rPr>
+          <w:lang w:val="en-US"/>
+        </w:rPr>
+        <w:t>y</w:t>
+      </w:r>
+      <w:r>
+        <w:rPr>
+          <w:lang w:val="en-US"/>
+        </w:rPr>
+        <w:t xml:space="preserve"> acceptor having accepted a round then implies that the majority of all acceptors were prepared for that round</w:t>
+      </w:r>
+      <w:r>
+        <w:rPr>
+          <w:lang w:val="en-US"/>
+        </w:rPr>
+        <w:t xml:space="preserve"> and the proposer issuing that round received those promises</w:t>
+      </w:r>
+      <w:r>
+        <w:rPr>
+          <w:lang w:val="en-US"/>
+        </w:rPr>
+        <w:t xml:space="preserve">. </w:t>
       </w:r>
       <w:r>
         <w:rPr>
@@ -8270,7 +8569,14 @@
         <w:rPr>
           <w:lang w:val="en-US"/>
         </w:rPr>
-        <w:t xml:space="preserve">roposer have received promises from </w:t>
+        <w:t xml:space="preserve">roposer </w:t>
+      </w:r>
+      <w:r>
+        <w:rPr>
+          <w:lang w:val="en-US"/>
+        </w:rPr>
+        <w:lastRenderedPageBreak/>
+        <w:t xml:space="preserve">have received promises from </w:t>
       </w:r>
       <w:r>
         <w:rPr>
@@ -8342,19 +8648,43 @@
         <w:rPr>
           <w:lang w:val="en-US"/>
         </w:rPr>
-        <w:t xml:space="preserve">s and </w:t>
-      </w:r>
-      <w:r>
-        <w:rPr>
-          <w:lang w:val="en-US"/>
-        </w:rPr>
-        <w:t xml:space="preserve">thus </w:t>
-      </w:r>
-      <w:r>
-        <w:rPr>
-          <w:lang w:val="en-US"/>
-        </w:rPr>
-        <w:t xml:space="preserve">that our proposed round is not less than any previously </w:t>
+        <w:t>s</w:t>
+      </w:r>
+      <w:r>
+        <w:rPr>
+          <w:lang w:val="en-US"/>
+        </w:rPr>
+        <w:t>. That is a mathematical inevitability.</w:t>
+      </w:r>
+      <w:r>
+        <w:rPr>
+          <w:lang w:val="en-US"/>
+        </w:rPr>
+        <w:t xml:space="preserve"> </w:t>
+      </w:r>
+      <w:r>
+        <w:rPr>
+          <w:lang w:val="en-US"/>
+        </w:rPr>
+        <w:t>We also know that our</w:t>
+      </w:r>
+      <w:r>
+        <w:rPr>
+          <w:lang w:val="en-US"/>
+        </w:rPr>
+        <w:t xml:space="preserve"> proposed round is </w:t>
+      </w:r>
+      <w:r>
+        <w:rPr>
+          <w:lang w:val="en-US"/>
+        </w:rPr>
+        <w:t>greater</w:t>
+      </w:r>
+      <w:r>
+        <w:rPr>
+          <w:lang w:val="en-US"/>
+        </w:rPr>
+        <w:t xml:space="preserve"> than any previously </w:t>
       </w:r>
       <w:r>
         <w:rPr>
@@ -8372,14 +8702,31 @@
         <w:rPr>
           <w:lang w:val="en-US"/>
         </w:rPr>
-        <w:t xml:space="preserve">, lest we </w:t>
-      </w:r>
-      <w:r>
-        <w:rPr>
-          <w:lang w:val="en-US"/>
-        </w:rPr>
-        <w:lastRenderedPageBreak/>
-        <w:t>would never achieve a majority</w:t>
+        <w:t>.</w:t>
+      </w:r>
+      <w:r>
+        <w:rPr>
+          <w:lang w:val="en-US"/>
+        </w:rPr>
+        <w:t xml:space="preserve"> </w:t>
+      </w:r>
+      <w:r>
+        <w:rPr>
+          <w:lang w:val="en-US"/>
+        </w:rPr>
+        <w:t>If not,</w:t>
+      </w:r>
+      <w:r>
+        <w:rPr>
+          <w:lang w:val="en-US"/>
+        </w:rPr>
+        <w:t xml:space="preserve"> we would never </w:t>
+      </w:r>
+      <w:r>
+        <w:rPr>
+          <w:lang w:val="en-US"/>
+        </w:rPr>
+        <w:t>hear from the majority and thus never achieve one of our own</w:t>
       </w:r>
       <w:r>
         <w:rPr>
@@ -8469,7 +8816,19 @@
         <w:rPr>
           <w:lang w:val="en-US"/>
         </w:rPr>
-        <w:t>No acceptor have accepted any round</w:t>
+        <w:t>No acceptor ha</w:t>
+      </w:r>
+      <w:r>
+        <w:rPr>
+          <w:lang w:val="en-US"/>
+        </w:rPr>
+        <w:t>s</w:t>
+      </w:r>
+      <w:r>
+        <w:rPr>
+          <w:lang w:val="en-US"/>
+        </w:rPr>
+        <w:t xml:space="preserve"> accepted any round</w:t>
       </w:r>
       <w:r>
         <w:rPr>
@@ -8492,6 +8851,238 @@
     </w:p>
     <w:p>
       <w:pPr>
+        <w:rPr>
+          <w:lang w:val="en-US"/>
+        </w:rPr>
+      </w:pPr>
+      <w:r>
+        <w:rPr>
+          <w:lang w:val="en-US"/>
+        </w:rPr>
+        <w:t xml:space="preserve">Step 1 </w:t>
+      </w:r>
+      <w:r>
+        <w:rPr>
+          <w:lang w:val="en-US"/>
+        </w:rPr>
+        <w:t xml:space="preserve">is </w:t>
+      </w:r>
+      <w:r>
+        <w:rPr>
+          <w:lang w:val="en-US"/>
+        </w:rPr>
+        <w:t>finished</w:t>
+      </w:r>
+      <w:r>
+        <w:rPr>
+          <w:lang w:val="en-US"/>
+        </w:rPr>
+        <w:t xml:space="preserve">. </w:t>
+      </w:r>
+      <w:r>
+        <w:rPr>
+          <w:lang w:val="en-US"/>
+        </w:rPr>
+        <w:t>A majority of</w:t>
+      </w:r>
+      <w:r>
+        <w:rPr>
+          <w:lang w:val="en-US"/>
+        </w:rPr>
+        <w:t xml:space="preserve"> acceptors are receptive to our proposal</w:t>
+      </w:r>
+      <w:r>
+        <w:rPr>
+          <w:lang w:val="en-US"/>
+        </w:rPr>
+        <w:t xml:space="preserve">, </w:t>
+      </w:r>
+      <w:r>
+        <w:rPr>
+          <w:lang w:val="en-US"/>
+        </w:rPr>
+        <w:t xml:space="preserve">even if some acceptors </w:t>
+      </w:r>
+      <w:r>
+        <w:rPr>
+          <w:lang w:val="en-US"/>
+        </w:rPr>
+        <w:t>never get</w:t>
+      </w:r>
+      <w:r>
+        <w:rPr>
+          <w:lang w:val="en-US"/>
+        </w:rPr>
+        <w:t xml:space="preserve"> a message or </w:t>
+      </w:r>
+      <w:r>
+        <w:rPr>
+          <w:lang w:val="en-US"/>
+        </w:rPr>
+        <w:t>ignores it</w:t>
+      </w:r>
+      <w:r>
+        <w:rPr>
+          <w:lang w:val="en-US"/>
+        </w:rPr>
+        <w:t>.</w:t>
+      </w:r>
+      <w:r>
+        <w:rPr>
+          <w:lang w:val="en-US"/>
+        </w:rPr>
+        <w:t xml:space="preserve"> We have blocked the possibility of a lesser round </w:t>
+      </w:r>
+      <w:r>
+        <w:rPr>
+          <w:lang w:val="en-US"/>
+        </w:rPr>
+        <w:t>being accepted</w:t>
+      </w:r>
+      <w:r>
+        <w:rPr>
+          <w:lang w:val="en-US"/>
+        </w:rPr>
+        <w:t xml:space="preserve"> while we are proposing ours</w:t>
+      </w:r>
+      <w:r>
+        <w:rPr>
+          <w:lang w:val="en-US"/>
+        </w:rPr>
+        <w:t>.</w:t>
+      </w:r>
+    </w:p>
+    <w:p>
+      <w:pPr>
+        <w:rPr>
+          <w:lang w:val="en-US"/>
+        </w:rPr>
+      </w:pPr>
+      <w:r>
+        <w:rPr>
+          <w:lang w:val="en-US"/>
+        </w:rPr>
+        <w:t xml:space="preserve">Optional optimization: </w:t>
+      </w:r>
+      <w:r>
+        <w:rPr>
+          <w:lang w:val="en-US"/>
+        </w:rPr>
+        <w:t>For reduced bandwidth use, s</w:t>
+      </w:r>
+      <w:r>
+        <w:rPr>
+          <w:lang w:val="en-US"/>
+        </w:rPr>
+        <w:t xml:space="preserve">everal instances of Paxos may share this first step’s message exchange. The proposer may send a single prepare message </w:t>
+      </w:r>
+      <w:r>
+        <w:rPr>
+          <w:lang w:val="en-US"/>
+        </w:rPr>
+        <w:t>with</w:t>
+      </w:r>
+      <w:r>
+        <w:rPr>
+          <w:lang w:val="en-US"/>
+        </w:rPr>
+        <w:t xml:space="preserve"> a list of values</w:t>
+      </w:r>
+      <w:r>
+        <w:rPr>
+          <w:lang w:val="en-US"/>
+        </w:rPr>
+        <w:t xml:space="preserve">. To allow for </w:t>
+      </w:r>
+      <w:r>
+        <w:rPr>
+          <w:lang w:val="en-US"/>
+        </w:rPr>
+        <w:t>multiple</w:t>
+      </w:r>
+      <w:r>
+        <w:rPr>
+          <w:lang w:val="en-US"/>
+        </w:rPr>
+        <w:t xml:space="preserve"> instances, one needs to include a unique and static identifier for each instance. </w:t>
+      </w:r>
+      <w:r>
+        <w:rPr>
+          <w:lang w:val="en-US"/>
+        </w:rPr>
+        <w:t xml:space="preserve">This is called a </w:t>
+      </w:r>
+      <w:r>
+        <w:rPr>
+          <w:i/>
+          <w:lang w:val="en-US"/>
+        </w:rPr>
+        <w:t>slot</w:t>
+      </w:r>
+      <w:r>
+        <w:rPr>
+          <w:lang w:val="en-US"/>
+        </w:rPr>
+        <w:t xml:space="preserve">. </w:t>
+      </w:r>
+      <w:r>
+        <w:rPr>
+          <w:lang w:val="en-US"/>
+        </w:rPr>
+        <w:t xml:space="preserve">Rounds need only be unique within one </w:t>
+      </w:r>
+      <w:r>
+        <w:rPr>
+          <w:lang w:val="en-US"/>
+        </w:rPr>
+        <w:t>slot</w:t>
+      </w:r>
+      <w:r>
+        <w:rPr>
+          <w:lang w:val="en-US"/>
+        </w:rPr>
+        <w:t>, so the list may share a single round.</w:t>
+      </w:r>
+      <w:r>
+        <w:rPr>
+          <w:lang w:val="en-US"/>
+        </w:rPr>
+        <w:t xml:space="preserve"> The receiving acceptors will</w:t>
+      </w:r>
+      <w:r>
+        <w:rPr>
+          <w:lang w:val="en-US"/>
+        </w:rPr>
+        <w:t xml:space="preserve"> now treat each </w:t>
+      </w:r>
+      <w:r>
+        <w:rPr>
+          <w:lang w:val="en-US"/>
+        </w:rPr>
+        <w:t>slot</w:t>
+      </w:r>
+      <w:r>
+        <w:rPr>
+          <w:lang w:val="en-US"/>
+        </w:rPr>
+        <w:t xml:space="preserve"> independently yet answer with a single promise message.</w:t>
+      </w:r>
+    </w:p>
+    <w:p>
+      <w:pPr>
+        <w:rPr>
+          <w:lang w:val="en-US"/>
+        </w:rPr>
+      </w:pPr>
+      <w:r>
+        <w:rPr>
+          <w:lang w:val="en-US"/>
+        </w:rPr>
+        <w:t>Step 2.</w:t>
+      </w:r>
+    </w:p>
+    <w:p>
+      <w:pPr>
         <w:jc w:val="center"/>
         <w:rPr>
           <w:b/>
@@ -8503,13 +9094,41 @@
           <w:b/>
           <w:lang w:val="en-US"/>
         </w:rPr>
-        <w:t xml:space="preserve">Proposer broadcasts an Accept </w:t>
+        <w:t xml:space="preserve">Proposer broadcasts an </w:t>
       </w:r>
       <w:r>
         <w:rPr>
           <w:b/>
           <w:lang w:val="en-US"/>
         </w:rPr>
+        <w:t>“</w:t>
+      </w:r>
+      <w:r>
+        <w:rPr>
+          <w:b/>
+          <w:lang w:val="en-US"/>
+        </w:rPr>
+        <w:t>Accept</w:t>
+      </w:r>
+      <w:r>
+        <w:rPr>
+          <w:b/>
+          <w:lang w:val="en-US"/>
+        </w:rPr>
+        <w:t>”</w:t>
+      </w:r>
+      <w:r>
+        <w:rPr>
+          <w:b/>
+          <w:lang w:val="en-US"/>
+        </w:rPr>
+        <w:t xml:space="preserve"> </w:t>
+      </w:r>
+      <w:r>
+        <w:rPr>
+          <w:b/>
+          <w:lang w:val="en-US"/>
+        </w:rPr>
         <w:t>message to all Acceptors</w:t>
       </w:r>
     </w:p>
@@ -8523,7 +9142,19 @@
         <w:rPr>
           <w:lang w:val="en-US"/>
         </w:rPr>
-        <w:t>If the acceptors have not issued a new promise with</w:t>
+        <w:t xml:space="preserve">If the acceptors have not </w:t>
+      </w:r>
+      <w:r>
+        <w:rPr>
+          <w:lang w:val="en-US"/>
+        </w:rPr>
+        <w:t>made</w:t>
+      </w:r>
+      <w:r>
+        <w:rPr>
+          <w:lang w:val="en-US"/>
+        </w:rPr>
+        <w:t xml:space="preserve"> a new promise with</w:t>
       </w:r>
       <w:r>
         <w:rPr>
@@ -8565,7 +9196,19 @@
         <w:rPr>
           <w:lang w:val="en-US"/>
         </w:rPr>
-        <w:t>subsequent requests will contain that information.</w:t>
+        <w:t xml:space="preserve">subsequent requests will contain that </w:t>
+      </w:r>
+      <w:r>
+        <w:rPr>
+          <w:lang w:val="en-US"/>
+        </w:rPr>
+        <w:t xml:space="preserve">accepted </w:t>
+      </w:r>
+      <w:r>
+        <w:rPr>
+          <w:lang w:val="en-US"/>
+        </w:rPr>
+        <w:t>information.</w:t>
       </w:r>
       <w:r>
         <w:rPr>
@@ -8587,7 +9230,35 @@
           <w:b/>
           <w:lang w:val="en-US"/>
         </w:rPr>
-        <w:t>Acceptor broadcasts a Learn message to all Learners</w:t>
+        <w:t xml:space="preserve">Acceptor broadcasts a </w:t>
+      </w:r>
+      <w:r>
+        <w:rPr>
+          <w:b/>
+          <w:lang w:val="en-US"/>
+        </w:rPr>
+        <w:t>“</w:t>
+      </w:r>
+      <w:r>
+        <w:rPr>
+          <w:b/>
+          <w:lang w:val="en-US"/>
+        </w:rPr>
+        <w:t>Learn</w:t>
+      </w:r>
+      <w:r>
+        <w:rPr>
+          <w:b/>
+          <w:lang w:val="en-US"/>
+        </w:rPr>
+        <w:t>”</w:t>
+      </w:r>
+      <w:r>
+        <w:rPr>
+          <w:b/>
+          <w:lang w:val="en-US"/>
+        </w:rPr>
+        <w:t xml:space="preserve"> message to all Learners</w:t>
       </w:r>
     </w:p>
     <w:p>
@@ -8855,13 +9526,6 @@
     <w:p>
       <w:pPr>
         <w:rPr>
-          <w:lang w:val="en-US"/>
-        </w:rPr>
-      </w:pPr>
-    </w:p>
-    <w:p>
-      <w:pPr>
-        <w:rPr>
           <w:sz w:val="36"/>
           <w:szCs w:val="36"/>
           <w:lang w:val="en-US"/>
@@ -8899,6 +9563,7 @@
         <w:rPr>
           <w:lang w:val="en-US"/>
         </w:rPr>
+        <w:lastRenderedPageBreak/>
         <w:t xml:space="preserve">The main goal is to </w:t>
       </w:r>
       <w:r>
@@ -8945,8 +9610,6 @@
         </w:rPr>
         <w:t>Dafny -</w:t>
       </w:r>
-      <w:bookmarkStart w:id="0" w:name="_GoBack"/>
-      <w:bookmarkEnd w:id="0"/>
       <w:r>
         <w:rPr>
           <w:lang w:val="en-US"/>
@@ -9090,7 +9753,6 @@
         <w:rPr>
           <w:lang w:val="en-US"/>
         </w:rPr>
-        <w:lastRenderedPageBreak/>
         <w:t>Types are either one of</w:t>
       </w:r>
       <w:r>
@@ -9681,6 +10343,7 @@
         <w:rPr>
           <w:lang w:val="en-US"/>
         </w:rPr>
+        <w:lastRenderedPageBreak/>
         <w:t>If you want to validate your code, you need to describe how it is supposed to behave. Is that not the point of the code in the first place? Is not the need for a validating statement an admittance of a lack of clarity in either your code or the language itself?</w:t>
       </w:r>
       <w:r>
@@ -9837,14 +10500,456 @@
         <w:rPr>
           <w:lang w:val="en-US"/>
         </w:rPr>
-        <w:t xml:space="preserve">This does not allow for any coding to be </w:t>
-      </w:r>
+        <w:t>This does not allow for any coding to be done in the meantime.</w:t>
+      </w:r>
+      <w:r>
+        <w:rPr>
+          <w:lang w:val="en-US"/>
+        </w:rPr>
+        <w:t xml:space="preserve"> </w:t>
+      </w:r>
+      <w:r>
+        <w:rPr>
+          <w:lang w:val="en-US"/>
+        </w:rPr>
+        <w:t>The naïve approach of repeatedly parsing</w:t>
+      </w:r>
+      <w:r>
+        <w:rPr>
+          <w:lang w:val="en-US"/>
+        </w:rPr>
+        <w:t>, compiling and validating</w:t>
+      </w:r>
+      <w:r>
+        <w:rPr>
+          <w:lang w:val="en-US"/>
+        </w:rPr>
+        <w:t xml:space="preserve"> the entire source is something I did not expect to see </w:t>
+      </w:r>
+      <w:r>
+        <w:rPr>
+          <w:lang w:val="en-US"/>
+        </w:rPr>
+        <w:t>from professionals in a project not on a strict deadline. This is unfortunately mainly because all validation is done on the compiled product</w:t>
+      </w:r>
+      <w:r>
+        <w:rPr>
+          <w:lang w:val="en-US"/>
+        </w:rPr>
+        <w:t>. A</w:t>
+      </w:r>
+      <w:r>
+        <w:rPr>
+          <w:lang w:val="en-US"/>
+        </w:rPr>
+        <w:t xml:space="preserve">lthough I can imagine a </w:t>
+      </w:r>
+      <w:r>
+        <w:rPr>
+          <w:lang w:val="en-US"/>
+        </w:rPr>
+        <w:t>two-step concurrent compilation system</w:t>
+      </w:r>
+      <w:r>
+        <w:rPr>
+          <w:lang w:val="en-US"/>
+        </w:rPr>
+        <w:t xml:space="preserve"> that would severely cut the time of continuous background compilation</w:t>
+      </w:r>
+      <w:r>
+        <w:rPr>
+          <w:lang w:val="en-US"/>
+        </w:rPr>
+        <w:t>, the fastest option is to validate the parser’s abstract syntax tree (AST) or a derived higher order abstraction.</w:t>
+      </w:r>
+    </w:p>
+    <w:p>
+      <w:pPr>
+        <w:rPr>
+          <w:lang w:val="en-US"/>
+        </w:rPr>
+      </w:pPr>
+      <w:r>
+        <w:rPr>
+          <w:lang w:val="en-US"/>
+        </w:rPr>
+        <w:t xml:space="preserve">I would expect any moderately clever IDE </w:t>
+      </w:r>
+      <w:r>
+        <w:rPr>
+          <w:lang w:val="en-US"/>
+        </w:rPr>
+        <w:t>with</w:t>
+      </w:r>
+      <w:r>
+        <w:rPr>
+          <w:lang w:val="en-US"/>
+        </w:rPr>
+        <w:t xml:space="preserve"> </w:t>
+      </w:r>
+      <w:r>
+        <w:rPr>
+          <w:lang w:val="en-US"/>
+        </w:rPr>
+        <w:t xml:space="preserve">features that require parsing code </w:t>
+      </w:r>
+      <w:r>
+        <w:rPr>
+          <w:lang w:val="en-US"/>
+        </w:rPr>
+        <w:t xml:space="preserve">while </w:t>
+      </w:r>
+      <w:r>
+        <w:rPr>
+          <w:lang w:val="en-US"/>
+        </w:rPr>
+        <w:t xml:space="preserve">the user is </w:t>
+      </w:r>
+      <w:r>
+        <w:rPr>
+          <w:lang w:val="en-US"/>
+        </w:rPr>
+        <w:t xml:space="preserve">typing to </w:t>
+      </w:r>
+      <w:r>
+        <w:rPr>
+          <w:lang w:val="en-US"/>
+        </w:rPr>
+        <w:t xml:space="preserve">restrict focus </w:t>
+      </w:r>
+      <w:r>
+        <w:rPr>
+          <w:lang w:val="en-US"/>
+        </w:rPr>
+        <w:t>for</w:t>
+      </w:r>
+      <w:r>
+        <w:rPr>
+          <w:lang w:val="en-US"/>
+        </w:rPr>
+        <w:t xml:space="preserve"> only</w:t>
+      </w:r>
+      <w:r>
+        <w:rPr>
+          <w:lang w:val="en-US"/>
+        </w:rPr>
+        <w:t xml:space="preserve"> the code</w:t>
+      </w:r>
+      <w:r>
+        <w:rPr>
+          <w:lang w:val="en-US"/>
+        </w:rPr>
+        <w:t xml:space="preserve"> block being</w:t>
+      </w:r>
+      <w:r>
+        <w:rPr>
+          <w:lang w:val="en-US"/>
+        </w:rPr>
+        <w:t xml:space="preserve"> ed</w:t>
+      </w:r>
+      <w:r>
+        <w:rPr>
+          <w:lang w:val="en-US"/>
+        </w:rPr>
+        <w:t>ited</w:t>
+      </w:r>
+      <w:r>
+        <w:rPr>
+          <w:lang w:val="en-US"/>
+        </w:rPr>
+        <w:t xml:space="preserve">. Once </w:t>
+      </w:r>
+      <w:r>
+        <w:rPr>
+          <w:lang w:val="en-US"/>
+        </w:rPr>
+        <w:t xml:space="preserve">the behavior of that block has been abstracted, any cascading consequences may change the </w:t>
+      </w:r>
+      <w:r>
+        <w:rPr>
+          <w:lang w:val="en-US"/>
+        </w:rPr>
+        <w:t>state of the outer closures</w:t>
+      </w:r>
+      <w:r>
+        <w:rPr>
+          <w:lang w:val="en-US"/>
+        </w:rPr>
+        <w:t>. It may not</w:t>
+      </w:r>
+      <w:r>
+        <w:rPr>
+          <w:lang w:val="en-US"/>
+        </w:rPr>
+        <w:t>,</w:t>
+      </w:r>
+      <w:r>
+        <w:rPr>
+          <w:lang w:val="en-US"/>
+        </w:rPr>
+        <w:t xml:space="preserve"> of </w:t>
+      </w:r>
+      <w:r>
+        <w:rPr>
+          <w:lang w:val="en-US"/>
+        </w:rPr>
+        <w:t xml:space="preserve">course, </w:t>
+      </w:r>
+      <w:r>
+        <w:rPr>
+          <w:lang w:val="en-US"/>
+        </w:rPr>
+        <w:t>change any conclusions reached about other code</w:t>
+      </w:r>
+      <w:r>
+        <w:rPr>
+          <w:lang w:val="en-US"/>
+        </w:rPr>
+        <w:t xml:space="preserve"> blocks</w:t>
+      </w:r>
+      <w:r>
+        <w:rPr>
+          <w:lang w:val="en-US"/>
+        </w:rPr>
+        <w:t xml:space="preserve"> in the same closure.</w:t>
+      </w:r>
+      <w:r>
+        <w:rPr>
+          <w:lang w:val="en-US"/>
+        </w:rPr>
+        <w:t xml:space="preserve"> </w:t>
+      </w:r>
+      <w:r>
+        <w:rPr>
+          <w:lang w:val="en-US"/>
+        </w:rPr>
+        <w:t xml:space="preserve">This allows for concurrency, restricts </w:t>
+      </w:r>
+      <w:r>
+        <w:rPr>
+          <w:lang w:val="en-US"/>
+        </w:rPr>
+        <w:t xml:space="preserve">the domain affected by change </w:t>
+      </w:r>
+      <w:r>
+        <w:rPr>
+          <w:lang w:val="en-US"/>
+        </w:rPr>
+        <w:t>and eliminates redundant parsing and validation.</w:t>
+      </w:r>
+    </w:p>
+    <w:p>
+      <w:pPr>
+        <w:rPr>
+          <w:lang w:val="en-US"/>
+        </w:rPr>
+      </w:pPr>
+      <w:r>
+        <w:rPr>
+          <w:lang w:val="en-US"/>
+        </w:rPr>
+        <w:t>The benefit of end product validation is that it is independent of language and compiler.</w:t>
+      </w:r>
+    </w:p>
+    <w:p>
+      <w:pPr>
+        <w:rPr>
+          <w:b/>
+          <w:lang w:val="en-US"/>
+        </w:rPr>
+      </w:pPr>
+      <w:r>
+        <w:rPr>
+          <w:b/>
+          <w:lang w:val="en-US"/>
+        </w:rPr>
+        <w:t>Validation for existing languages</w:t>
+      </w:r>
+    </w:p>
+    <w:p>
+      <w:pPr>
+        <w:rPr>
+          <w:lang w:val="en-US"/>
+        </w:rPr>
+      </w:pPr>
+      <w:r>
+        <w:rPr>
+          <w:lang w:val="en-US"/>
+        </w:rPr>
+        <w:t>If you access something through a pointer or object without checking for null it is obvious yet implicit that not null is an assumption that must be satisfied in that block of code. This is largely independent of language and may be checked in either the IDE or the compiler.</w:t>
+      </w:r>
+    </w:p>
+    <w:p>
+      <w:pPr>
+        <w:rPr>
+          <w:lang w:val="en-US"/>
+        </w:rPr>
+      </w:pPr>
+      <w:r>
+        <w:rPr>
+          <w:lang w:val="en-US"/>
+        </w:rPr>
+        <w:t xml:space="preserve">A more powerful unreachable code detector. Suppose, in an if </w:t>
+      </w:r>
+      <w:r>
+        <w:rPr>
+          <w:lang w:val="en-US"/>
+        </w:rPr>
+        <w:t>statement</w:t>
+      </w:r>
+      <w:r>
+        <w:rPr>
+          <w:lang w:val="en-US"/>
+        </w:rPr>
+        <w:t xml:space="preserve">, you compare two separate objects with == </w:t>
+      </w:r>
+      <w:r>
+        <w:rPr>
+          <w:lang w:val="en-US"/>
+        </w:rPr>
+        <w:t xml:space="preserve">(comparison of identity) </w:t>
+      </w:r>
+      <w:r>
+        <w:rPr>
+          <w:lang w:val="en-US"/>
+        </w:rPr>
+        <w:t>when you should have used .equals</w:t>
+      </w:r>
+      <w:r>
+        <w:rPr>
+          <w:lang w:val="en-US"/>
+        </w:rPr>
+        <w:t>()</w:t>
+      </w:r>
+      <w:r>
+        <w:rPr>
+          <w:lang w:val="en-US"/>
+        </w:rPr>
+        <w:t xml:space="preserve"> or something</w:t>
+      </w:r>
+      <w:r>
+        <w:rPr>
+          <w:lang w:val="en-US"/>
+        </w:rPr>
+        <w:t xml:space="preserve"> equivalently content sensitive. Reaching the conclusion that the expression is redundant, and always evaluates to false, does not require a very elaborate analysis</w:t>
+      </w:r>
+      <w:r>
+        <w:rPr>
+          <w:lang w:val="en-US"/>
+        </w:rPr>
+        <w:t>.</w:t>
+      </w:r>
+      <w:r>
+        <w:rPr>
+          <w:lang w:val="en-US"/>
+        </w:rPr>
+        <w:t xml:space="preserve"> </w:t>
+      </w:r>
+      <w:r>
+        <w:rPr>
+          <w:lang w:val="en-US"/>
+        </w:rPr>
+        <w:t>Conversely, a redundant expression evaluating to true highlights the same mistake just as clearly, even if no code is unreachable, and yet</w:t>
+      </w:r>
+      <w:r>
+        <w:rPr>
+          <w:lang w:val="en-US"/>
+        </w:rPr>
+        <w:t>,</w:t>
+      </w:r>
+      <w:r>
+        <w:rPr>
+          <w:lang w:val="en-US"/>
+        </w:rPr>
+        <w:t xml:space="preserve"> this degree of insight is still uncommon in IDE’s. </w:t>
+      </w:r>
+      <w:r>
+        <w:rPr>
+          <w:lang w:val="en-US"/>
+        </w:rPr>
+        <w:t>With more advanced validation this would be possible even when it is not immediately clear that the two objects or pointers cannot be the same.</w:t>
+      </w:r>
+    </w:p>
+    <w:p>
+      <w:pPr>
+        <w:rPr>
+          <w:lang w:val="en-US"/>
+        </w:rPr>
+      </w:pPr>
+      <w:r>
+        <w:rPr>
+          <w:lang w:val="en-US"/>
+        </w:rPr>
+        <w:t>Dafny’s methods have a scope of influence determined by the modifies clause</w:t>
+      </w:r>
+    </w:p>
+    <w:p>
+      <w:pPr>
+        <w:rPr>
+          <w:lang w:val="en-US"/>
+        </w:rPr>
+      </w:pPr>
+    </w:p>
+    <w:p>
+      <w:pPr>
+        <w:rPr>
+          <w:lang w:val="en-US"/>
+        </w:rPr>
+      </w:pPr>
       <w:r>
         <w:rPr>
           <w:lang w:val="en-US"/>
         </w:rPr>
         <w:lastRenderedPageBreak/>
-        <w:t>done in the meantime.</w:t>
+        <w:t xml:space="preserve">My first attempt hierarchal architecture. </w:t>
+      </w:r>
+      <w:proofErr w:type="spellStart"/>
+      <w:r>
+        <w:rPr>
+          <w:lang w:val="en-US"/>
+        </w:rPr>
+        <w:t>DummyNetwork</w:t>
+      </w:r>
+      <w:proofErr w:type="spellEnd"/>
+      <w:r>
+        <w:rPr>
+          <w:lang w:val="en-US"/>
+        </w:rPr>
+        <w:t>, Interface, Group and then Proposers, Acceptors and Learners.</w:t>
+      </w:r>
+    </w:p>
+    <w:p>
+      <w:pPr>
+        <w:rPr>
+          <w:lang w:val="en-US"/>
+        </w:rPr>
+      </w:pPr>
+      <w:proofErr w:type="spellStart"/>
+      <w:r>
+        <w:rPr>
+          <w:lang w:val="en-US"/>
+        </w:rPr>
+        <w:t>DummyNetwork</w:t>
+      </w:r>
+      <w:proofErr w:type="spellEnd"/>
+      <w:r>
+        <w:rPr>
+          <w:lang w:val="en-US"/>
+        </w:rPr>
+        <w:t>, the overarching singleton, is supposed to pass along messages to the correct Interface. Interface then, assuming it plays the target role in the same group as the sender, passes it to the correct role.</w:t>
+      </w:r>
+    </w:p>
+    <w:p>
+      <w:pPr>
+        <w:rPr>
+          <w:lang w:val="en-US"/>
+        </w:rPr>
+      </w:pPr>
+      <w:r>
+        <w:rPr>
+          <w:lang w:val="en-US"/>
+        </w:rPr>
+        <w:t>My approach was to write the program so that is works, then validate it. That was a very bad idea.</w:t>
       </w:r>
       <w:r>
         <w:rPr>
@@ -9856,75 +10961,22 @@
         <w:rPr>
           <w:lang w:val="en-US"/>
         </w:rPr>
-        <w:t>The naïve approach of repeatedly parsing</w:t>
-      </w:r>
-      <w:r>
-        <w:rPr>
-          <w:lang w:val="en-US"/>
-        </w:rPr>
-        <w:t>, compiling and validating</w:t>
-      </w:r>
-      <w:r>
-        <w:rPr>
-          <w:lang w:val="en-US"/>
-        </w:rPr>
-        <w:t xml:space="preserve"> the entire source is something I did not expect to see </w:t>
-      </w:r>
-      <w:r>
-        <w:rPr>
-          <w:lang w:val="en-US"/>
-        </w:rPr>
-        <w:t>from professionals in a project not on a strict deadline. This is unfortunately mainly because all validation is done on the compiled product</w:t>
-      </w:r>
-      <w:r>
-        <w:rPr>
-          <w:lang w:val="en-US"/>
-        </w:rPr>
-        <w:t>. A</w:t>
-      </w:r>
-      <w:r>
-        <w:rPr>
-          <w:lang w:val="en-US"/>
-        </w:rPr>
-        <w:t xml:space="preserve">lthough I can imagine a </w:t>
-      </w:r>
-      <w:r>
-        <w:rPr>
-          <w:lang w:val="en-US"/>
-        </w:rPr>
-        <w:t>two-step concurrent compilation system</w:t>
-      </w:r>
-      <w:r>
-        <w:rPr>
-          <w:lang w:val="en-US"/>
-        </w:rPr>
-        <w:t xml:space="preserve"> that would severely cut the time of continuous background compilation</w:t>
-      </w:r>
-      <w:r>
-        <w:rPr>
-          <w:lang w:val="en-US"/>
-        </w:rPr>
-        <w:t>, the fastest option is to validate the parser’s abstract syntax tree (AST) or a derived higher order abstraction.</w:t>
-      </w:r>
-    </w:p>
-    <w:p>
-      <w:pPr>
-        <w:rPr>
-          <w:lang w:val="en-US"/>
-        </w:rPr>
-      </w:pPr>
-      <w:r>
-        <w:rPr>
-          <w:lang w:val="en-US"/>
-        </w:rPr>
-        <w:t xml:space="preserve">I would expect any moderately clever IDE </w:t>
-      </w:r>
-      <w:r>
-        <w:rPr>
-          <w:lang w:val="en-US"/>
-        </w:rPr>
-        <w:t>with</w:t>
-      </w:r>
+        <w:t>T</w:t>
+      </w:r>
+      <w:r>
+        <w:rPr>
+          <w:lang w:val="en-US"/>
+        </w:rPr>
+        <w:t xml:space="preserve">he program will only finish compiling successfully if the program is validated. When the validation process started, the program was already big enough to loose ones overview working with it. Having to further add more than twice the code’s worth of annotations, partly due to </w:t>
+      </w:r>
+      <w:proofErr w:type="spellStart"/>
+      <w:r>
+        <w:rPr>
+          <w:lang w:val="en-US"/>
+        </w:rPr>
+        <w:t>Dafny’s</w:t>
+      </w:r>
+      <w:proofErr w:type="spellEnd"/>
       <w:r>
         <w:rPr>
           <w:lang w:val="en-US"/>
@@ -9935,364 +10987,32 @@
         <w:rPr>
           <w:lang w:val="en-US"/>
         </w:rPr>
-        <w:t xml:space="preserve">features that require parsing code </w:t>
-      </w:r>
-      <w:r>
-        <w:rPr>
-          <w:lang w:val="en-US"/>
-        </w:rPr>
-        <w:t xml:space="preserve">while </w:t>
-      </w:r>
-      <w:r>
-        <w:rPr>
-          <w:lang w:val="en-US"/>
-        </w:rPr>
-        <w:t xml:space="preserve">the user is </w:t>
-      </w:r>
-      <w:r>
-        <w:rPr>
-          <w:lang w:val="en-US"/>
-        </w:rPr>
-        <w:t xml:space="preserve">typing to </w:t>
-      </w:r>
-      <w:r>
-        <w:rPr>
-          <w:lang w:val="en-US"/>
-        </w:rPr>
-        <w:t xml:space="preserve">restrict focus </w:t>
-      </w:r>
-      <w:r>
-        <w:rPr>
-          <w:lang w:val="en-US"/>
-        </w:rPr>
-        <w:t>for</w:t>
-      </w:r>
-      <w:r>
-        <w:rPr>
-          <w:lang w:val="en-US"/>
-        </w:rPr>
-        <w:t xml:space="preserve"> only</w:t>
-      </w:r>
-      <w:r>
-        <w:rPr>
-          <w:lang w:val="en-US"/>
-        </w:rPr>
-        <w:t xml:space="preserve"> the code</w:t>
-      </w:r>
-      <w:r>
-        <w:rPr>
-          <w:lang w:val="en-US"/>
-        </w:rPr>
-        <w:t xml:space="preserve"> block being</w:t>
-      </w:r>
-      <w:r>
-        <w:rPr>
-          <w:lang w:val="en-US"/>
-        </w:rPr>
-        <w:t xml:space="preserve"> ed</w:t>
-      </w:r>
-      <w:r>
-        <w:rPr>
-          <w:lang w:val="en-US"/>
-        </w:rPr>
-        <w:t>ited</w:t>
-      </w:r>
-      <w:r>
-        <w:rPr>
-          <w:lang w:val="en-US"/>
-        </w:rPr>
-        <w:t xml:space="preserve">. Once </w:t>
-      </w:r>
-      <w:r>
-        <w:rPr>
-          <w:lang w:val="en-US"/>
-        </w:rPr>
-        <w:t xml:space="preserve">the behavior of that block has been abstracted, any cascading consequences may change the </w:t>
-      </w:r>
-      <w:r>
-        <w:rPr>
-          <w:lang w:val="en-US"/>
-        </w:rPr>
-        <w:t>state of the outer closures</w:t>
-      </w:r>
-      <w:r>
-        <w:rPr>
-          <w:lang w:val="en-US"/>
-        </w:rPr>
-        <w:t>. It may not</w:t>
-      </w:r>
-      <w:r>
-        <w:rPr>
-          <w:lang w:val="en-US"/>
-        </w:rPr>
-        <w:t>,</w:t>
-      </w:r>
-      <w:r>
-        <w:rPr>
-          <w:lang w:val="en-US"/>
-        </w:rPr>
-        <w:t xml:space="preserve"> of </w:t>
-      </w:r>
-      <w:r>
-        <w:rPr>
-          <w:lang w:val="en-US"/>
-        </w:rPr>
-        <w:t xml:space="preserve">course, </w:t>
-      </w:r>
-      <w:r>
-        <w:rPr>
-          <w:lang w:val="en-US"/>
-        </w:rPr>
-        <w:t>change any conclusions reached about other code</w:t>
-      </w:r>
-      <w:r>
-        <w:rPr>
-          <w:lang w:val="en-US"/>
-        </w:rPr>
-        <w:t xml:space="preserve"> blocks</w:t>
-      </w:r>
-      <w:r>
-        <w:rPr>
-          <w:lang w:val="en-US"/>
-        </w:rPr>
-        <w:t xml:space="preserve"> in the same closure.</w:t>
-      </w:r>
-      <w:r>
-        <w:rPr>
-          <w:lang w:val="en-US"/>
-        </w:rPr>
-        <w:t xml:space="preserve"> </w:t>
-      </w:r>
-      <w:r>
-        <w:rPr>
-          <w:lang w:val="en-US"/>
-        </w:rPr>
-        <w:t xml:space="preserve">This allows for concurrency, restricts </w:t>
-      </w:r>
-      <w:r>
-        <w:rPr>
-          <w:lang w:val="en-US"/>
-        </w:rPr>
-        <w:t xml:space="preserve">the domain affected by change </w:t>
-      </w:r>
-      <w:r>
-        <w:rPr>
-          <w:lang w:val="en-US"/>
-        </w:rPr>
-        <w:t>and eliminates redundant parsing and validation.</w:t>
-      </w:r>
-    </w:p>
-    <w:p>
-      <w:pPr>
-        <w:rPr>
-          <w:lang w:val="en-US"/>
-        </w:rPr>
-      </w:pPr>
-      <w:r>
-        <w:rPr>
-          <w:lang w:val="en-US"/>
-        </w:rPr>
-        <w:t>The benefit of end product validation is that it is independent of language and compiler.</w:t>
-      </w:r>
-    </w:p>
-    <w:p>
-      <w:pPr>
-        <w:rPr>
-          <w:b/>
-          <w:lang w:val="en-US"/>
-        </w:rPr>
-      </w:pPr>
-      <w:r>
-        <w:rPr>
-          <w:b/>
-          <w:lang w:val="en-US"/>
-        </w:rPr>
-        <w:t>Validation for existing languages</w:t>
-      </w:r>
-    </w:p>
-    <w:p>
-      <w:pPr>
-        <w:rPr>
-          <w:lang w:val="en-US"/>
-        </w:rPr>
-      </w:pPr>
-      <w:r>
-        <w:rPr>
-          <w:lang w:val="en-US"/>
-        </w:rPr>
-        <w:t>If you access something through a pointer or object without checking for null it is obvious yet implicit that not null is an assumption that must be satisfied in that block of code. This is largely independent of language and may be checked in either the IDE or the compiler.</w:t>
-      </w:r>
-    </w:p>
-    <w:p>
-      <w:pPr>
-        <w:rPr>
-          <w:lang w:val="en-US"/>
-        </w:rPr>
-      </w:pPr>
-      <w:r>
-        <w:rPr>
-          <w:lang w:val="en-US"/>
-        </w:rPr>
-        <w:t xml:space="preserve">A more powerful unreachable code detector. Suppose, in an if </w:t>
-      </w:r>
-      <w:r>
-        <w:rPr>
-          <w:lang w:val="en-US"/>
-        </w:rPr>
-        <w:t>statement</w:t>
-      </w:r>
-      <w:r>
-        <w:rPr>
-          <w:lang w:val="en-US"/>
-        </w:rPr>
-        <w:t xml:space="preserve">, you compare two separate objects with == </w:t>
-      </w:r>
-      <w:r>
-        <w:rPr>
-          <w:lang w:val="en-US"/>
-        </w:rPr>
-        <w:t xml:space="preserve">(comparison of identity) </w:t>
-      </w:r>
-      <w:r>
-        <w:rPr>
-          <w:lang w:val="en-US"/>
-        </w:rPr>
-        <w:t>when you should have used .equals</w:t>
-      </w:r>
-      <w:r>
-        <w:rPr>
-          <w:lang w:val="en-US"/>
-        </w:rPr>
-        <w:t>()</w:t>
-      </w:r>
-      <w:r>
-        <w:rPr>
-          <w:lang w:val="en-US"/>
-        </w:rPr>
-        <w:t xml:space="preserve"> or something</w:t>
-      </w:r>
-      <w:r>
-        <w:rPr>
-          <w:lang w:val="en-US"/>
-        </w:rPr>
-        <w:t xml:space="preserve"> equivalently content sensitive. Reaching the conclusion that the expression is redundant, and always evaluates to false, does not require a very elaborate analysis</w:t>
-      </w:r>
-      <w:r>
-        <w:rPr>
-          <w:lang w:val="en-US"/>
-        </w:rPr>
-        <w:t>.</w:t>
-      </w:r>
-      <w:r>
-        <w:rPr>
-          <w:lang w:val="en-US"/>
-        </w:rPr>
-        <w:t xml:space="preserve"> </w:t>
-      </w:r>
-      <w:r>
-        <w:rPr>
-          <w:lang w:val="en-US"/>
-        </w:rPr>
-        <w:t>Conversely, a redundant expression evaluating to true highlights the same mistake just as clearly, even if no code is unreachable, and yet</w:t>
-      </w:r>
-      <w:r>
-        <w:rPr>
-          <w:lang w:val="en-US"/>
-        </w:rPr>
-        <w:t>,</w:t>
-      </w:r>
-      <w:r>
-        <w:rPr>
-          <w:lang w:val="en-US"/>
-        </w:rPr>
-        <w:t xml:space="preserve"> this degree of insight is still uncommon in IDE’s. </w:t>
-      </w:r>
-      <w:r>
-        <w:rPr>
-          <w:lang w:val="en-US"/>
-        </w:rPr>
-        <w:t>With more advanced validation this would be possible even when it is not immediately clear that the two objects or pointers cannot be the same.</w:t>
-      </w:r>
-    </w:p>
-    <w:p>
-      <w:pPr>
-        <w:rPr>
-          <w:lang w:val="en-US"/>
-        </w:rPr>
-      </w:pPr>
-      <w:r>
-        <w:rPr>
-          <w:lang w:val="en-US"/>
-        </w:rPr>
-        <w:t>Dafny’s methods have a scope of influence determined by the modifies clause</w:t>
-      </w:r>
-    </w:p>
-    <w:p>
-      <w:pPr>
-        <w:rPr>
-          <w:lang w:val="en-US"/>
-        </w:rPr>
-      </w:pPr>
-    </w:p>
-    <w:p>
-      <w:pPr>
-        <w:rPr>
-          <w:lang w:val="en-US"/>
-        </w:rPr>
-      </w:pPr>
-      <w:r>
-        <w:rPr>
-          <w:lang w:val="en-US"/>
-        </w:rPr>
-        <w:t xml:space="preserve">My first attempt hierarchal architecture. </w:t>
-      </w:r>
-      <w:proofErr w:type="spellStart"/>
-      <w:r>
-        <w:rPr>
-          <w:lang w:val="en-US"/>
-        </w:rPr>
-        <w:t>DummyNetwork</w:t>
-      </w:r>
-      <w:proofErr w:type="spellEnd"/>
-      <w:r>
-        <w:rPr>
-          <w:lang w:val="en-US"/>
-        </w:rPr>
-        <w:t>, Interface, Group and then Proposers, Acceptors and Learners.</w:t>
-      </w:r>
-    </w:p>
-    <w:p>
-      <w:pPr>
-        <w:rPr>
-          <w:lang w:val="en-US"/>
-        </w:rPr>
-      </w:pPr>
-      <w:proofErr w:type="spellStart"/>
-      <w:r>
-        <w:rPr>
-          <w:lang w:val="en-US"/>
-        </w:rPr>
-        <w:t>DummyNetwork</w:t>
-      </w:r>
-      <w:proofErr w:type="spellEnd"/>
-      <w:r>
-        <w:rPr>
-          <w:lang w:val="en-US"/>
-        </w:rPr>
-        <w:t>, the overarching singleton, is supposed to pass along messages to the correct Interface. Interface then, assuming it plays the target role in the same group as the sender, passes it to the correct role.</w:t>
-      </w:r>
-    </w:p>
-    <w:p>
-      <w:pPr>
-        <w:rPr>
-          <w:lang w:val="en-US"/>
-        </w:rPr>
-      </w:pPr>
-      <w:r>
-        <w:rPr>
-          <w:lang w:val="en-US"/>
-        </w:rPr>
-        <w:t>My approach was to write the program so that is works, then validate it. That was a very bad idea.</w:t>
+        <w:t>severely</w:t>
+      </w:r>
+      <w:r>
+        <w:rPr>
+          <w:lang w:val="en-US"/>
+        </w:rPr>
+        <w:t xml:space="preserve"> limited scope of validation, this environment was the worst kind to learn in.</w:t>
+      </w:r>
+    </w:p>
+    <w:p>
+      <w:pPr>
+        <w:rPr>
+          <w:lang w:val="en-US"/>
+        </w:rPr>
+      </w:pPr>
+      <w:r>
+        <w:rPr>
+          <w:lang w:val="en-US"/>
+        </w:rPr>
+        <w:t xml:space="preserve">Compiler bugs and issues due to language features are quite often indistinguishable to the novice. The former tends to exhibit a weak heisenbug syndrome, appearing </w:t>
+      </w:r>
+      <w:r>
+        <w:rPr>
+          <w:lang w:val="en-US"/>
+        </w:rPr>
+        <w:t>sporadically and not disappearing before one has painstakingly worked around the problem. Changing unrelated code seems to remove most of them, so when an issue has been circumvented, one might want to revisit the code after some time if one suspects it was a bug.</w:t>
       </w:r>
     </w:p>
     <w:p>
@@ -10414,7 +11134,6 @@
           <w:szCs w:val="40"/>
           <w:lang w:val="en-US"/>
         </w:rPr>
-        <w:lastRenderedPageBreak/>
         <w:t>Other notable work</w:t>
       </w:r>
     </w:p>
@@ -11628,7 +12347,7 @@
 </file>
 
 <file path=customXml/itemProps1.xml><?xml version="1.0" encoding="utf-8"?>
-<ds:datastoreItem xmlns:ds="http://schemas.openxmlformats.org/officeDocument/2006/customXml" ds:itemID="{7AD061F8-ABF3-48FF-958B-2AB8F137E141}">
+<ds:datastoreItem xmlns:ds="http://schemas.openxmlformats.org/officeDocument/2006/customXml" ds:itemID="{204D656C-8590-4D1B-9B34-8B3F2D7A6577}">
   <ds:schemaRefs>
     <ds:schemaRef ds:uri="http://schemas.openxmlformats.org/officeDocument/2006/bibliography"/>
   </ds:schemaRefs>

</xml_diff>